<commit_message>
add construction bot file
</commit_message>
<xml_diff>
--- a/web-homeworks/web-hw1/WEB-HW1.docx
+++ b/web-homeworks/web-hw1/WEB-HW1.docx
@@ -1144,7 +1144,6 @@
               <w:spacing w:line="360" w:lineRule="auto"/>
               <w:ind w:right="357"/>
               <w:rPr>
-                <w:rFonts w:hint="cs"/>
                 <w:sz w:val="24"/>
                 <w:szCs w:val="24"/>
                 <w:lang w:bidi="he-IL"/>
@@ -1206,7 +1205,6 @@
               <w:spacing w:line="360" w:lineRule="auto"/>
               <w:ind w:right="357"/>
               <w:rPr>
-                <w:rFonts w:hint="cs"/>
                 <w:sz w:val="24"/>
                 <w:szCs w:val="24"/>
                 <w:lang w:bidi="he-IL"/>
@@ -1268,7 +1266,6 @@
               <w:spacing w:line="360" w:lineRule="auto"/>
               <w:ind w:right="357"/>
               <w:rPr>
-                <w:rFonts w:hint="cs"/>
                 <w:sz w:val="24"/>
                 <w:szCs w:val="24"/>
                 <w:lang w:bidi="he-IL"/>
@@ -1330,7 +1327,6 @@
               <w:spacing w:line="360" w:lineRule="auto"/>
               <w:ind w:right="357"/>
               <w:rPr>
-                <w:rFonts w:hint="cs"/>
                 <w:sz w:val="24"/>
                 <w:szCs w:val="24"/>
                 <w:lang w:val="en-US" w:bidi="he-IL"/>
@@ -1469,110 +1465,44 @@
           <w:szCs w:val="24"/>
           <w:rtl/>
         </w:rPr>
-        <w:t xml:space="preserve"> : [</w:t>
-      </w:r>
-      <w:r>
-        <w:rPr>
-          <w:sz w:val="24"/>
-          <w:szCs w:val="24"/>
-          <w:rtl/>
-          <w:lang w:bidi="he-IL"/>
-        </w:rPr>
-        <w:t>נא</w:t>
-      </w:r>
-      <w:r>
-        <w:rPr>
-          <w:sz w:val="24"/>
-          <w:szCs w:val="24"/>
-          <w:rtl/>
-        </w:rPr>
-        <w:t xml:space="preserve"> </w:t>
-      </w:r>
-      <w:r>
-        <w:rPr>
-          <w:sz w:val="24"/>
-          <w:szCs w:val="24"/>
-          <w:rtl/>
-          <w:lang w:bidi="he-IL"/>
-        </w:rPr>
-        <w:t>להכניס</w:t>
-      </w:r>
-      <w:r>
-        <w:rPr>
-          <w:sz w:val="24"/>
-          <w:szCs w:val="24"/>
-          <w:rtl/>
-        </w:rPr>
-        <w:t xml:space="preserve"> </w:t>
-      </w:r>
-      <w:r>
-        <w:rPr>
-          <w:sz w:val="24"/>
-          <w:szCs w:val="24"/>
-          <w:rtl/>
-          <w:lang w:bidi="he-IL"/>
-        </w:rPr>
-        <w:t>קישור</w:t>
-      </w:r>
-      <w:r>
-        <w:rPr>
-          <w:sz w:val="24"/>
-          <w:szCs w:val="24"/>
-          <w:rtl/>
-        </w:rPr>
-        <w:t xml:space="preserve"> </w:t>
-      </w:r>
-      <w:r>
-        <w:rPr>
-          <w:sz w:val="24"/>
-          <w:szCs w:val="24"/>
-          <w:rtl/>
-          <w:lang w:bidi="he-IL"/>
-        </w:rPr>
-        <w:t>לתיקיית</w:t>
-      </w:r>
-      <w:r>
-        <w:rPr>
-          <w:sz w:val="24"/>
-          <w:szCs w:val="24"/>
-          <w:rtl/>
-        </w:rPr>
-        <w:t xml:space="preserve"> </w:t>
-      </w:r>
-      <w:r>
-        <w:rPr>
-          <w:sz w:val="24"/>
-          <w:szCs w:val="24"/>
-          <w:rtl/>
-          <w:lang w:bidi="he-IL"/>
-        </w:rPr>
-        <w:t>גיט</w:t>
-      </w:r>
-      <w:r>
-        <w:rPr>
-          <w:sz w:val="24"/>
-          <w:szCs w:val="24"/>
-          <w:rtl/>
-        </w:rPr>
-        <w:t xml:space="preserve"> </w:t>
-      </w:r>
-      <w:r>
-        <w:rPr>
-          <w:sz w:val="24"/>
-          <w:szCs w:val="24"/>
-          <w:rtl/>
-          <w:lang w:bidi="he-IL"/>
-        </w:rPr>
-        <w:t>פומבית</w:t>
-      </w:r>
-      <w:r>
-        <w:rPr>
-          <w:sz w:val="24"/>
-          <w:szCs w:val="24"/>
-          <w:rtl/>
-        </w:rPr>
-        <w:t>]</w:t>
-      </w:r>
+        <w:t xml:space="preserve"> : </w:t>
+      </w:r>
+      <w:hyperlink r:id="rId8" w:history="1">
+        <w:proofErr w:type="spellStart"/>
+        <w:r>
+          <w:rPr>
+            <w:rStyle w:val="Hyperlink"/>
+            <w:sz w:val="24"/>
+            <w:szCs w:val="24"/>
+          </w:rPr>
+          <w:t>MichaelBil</w:t>
+        </w:r>
+        <w:r>
+          <w:rPr>
+            <w:rStyle w:val="Hyperlink"/>
+            <w:sz w:val="24"/>
+            <w:szCs w:val="24"/>
+          </w:rPr>
+          <w:t>l</w:t>
+        </w:r>
+        <w:r>
+          <w:rPr>
+            <w:rStyle w:val="Hyperlink"/>
+            <w:sz w:val="24"/>
+            <w:szCs w:val="24"/>
+          </w:rPr>
+          <w:t>an</w:t>
+        </w:r>
+        <w:proofErr w:type="spellEnd"/>
+        <w:r>
+          <w:rPr>
+            <w:rStyle w:val="Hyperlink"/>
+            <w:sz w:val="24"/>
+            <w:szCs w:val="24"/>
+          </w:rPr>
+          <w:t>/web</w:t>
+        </w:r>
+      </w:hyperlink>
     </w:p>
     <w:p>
       <w:pPr>
@@ -1815,7 +1745,7 @@
         </w:rPr>
         <w:br/>
       </w:r>
-      <w:hyperlink r:id="rId8">
+      <w:hyperlink r:id="rId9">
         <w:r>
           <w:rPr>
             <w:color w:val="1155CC"/>
@@ -1909,7 +1839,7 @@
           <w:szCs w:val="24"/>
         </w:rPr>
       </w:pPr>
-      <w:hyperlink r:id="rId9">
+      <w:hyperlink r:id="rId10">
         <w:r>
           <w:rPr>
             <w:color w:val="1155CC"/>
@@ -1917,7 +1847,43 @@
             <w:szCs w:val="24"/>
             <w:u w:val="single"/>
           </w:rPr>
-          <w:t>https://drive.google.com/drive/folders/1GVsAYZmzudOwYJKgD8uQRuqHnnfUYufG?usp=sharing</w:t>
+          <w:t>https://drive.google.com/dri</w:t>
+        </w:r>
+        <w:r>
+          <w:rPr>
+            <w:color w:val="1155CC"/>
+            <w:sz w:val="24"/>
+            <w:szCs w:val="24"/>
+            <w:u w:val="single"/>
+          </w:rPr>
+          <w:t>v</w:t>
+        </w:r>
+        <w:r>
+          <w:rPr>
+            <w:color w:val="1155CC"/>
+            <w:sz w:val="24"/>
+            <w:szCs w:val="24"/>
+            <w:u w:val="single"/>
+          </w:rPr>
+          <w:t>e/</w:t>
+        </w:r>
+        <w:r>
+          <w:rPr>
+            <w:color w:val="1155CC"/>
+            <w:sz w:val="24"/>
+            <w:szCs w:val="24"/>
+            <w:u w:val="single"/>
+          </w:rPr>
+          <w:t>f</w:t>
+        </w:r>
+        <w:r>
+          <w:rPr>
+            <w:color w:val="1155CC"/>
+            <w:sz w:val="24"/>
+            <w:szCs w:val="24"/>
+            <w:u w:val="single"/>
+          </w:rPr>
+          <w:t>olders/1GVsAYZmzudOwYJKgD8uQRuqHnnfUYufG?usp=sharing</w:t>
         </w:r>
       </w:hyperlink>
     </w:p>
@@ -2469,7 +2435,37 @@
           <w:szCs w:val="24"/>
           <w:rtl/>
         </w:rPr>
-        <w:t xml:space="preserve">) </w:t>
+        <w:t>)</w:t>
+      </w:r>
+      <w:r>
+        <w:rPr>
+          <w:rFonts w:hint="cs"/>
+          <w:sz w:val="24"/>
+          <w:szCs w:val="24"/>
+          <w:rtl/>
+          <w:lang w:bidi="he-IL"/>
+        </w:rPr>
+        <w:t xml:space="preserve"> </w:t>
+      </w:r>
+      <w:r>
+        <w:rPr>
+          <w:rFonts w:hint="cs"/>
+          <w:b/>
+          <w:bCs/>
+          <w:sz w:val="24"/>
+          <w:szCs w:val="24"/>
+          <w:rtl/>
+          <w:lang w:bidi="he-IL"/>
+        </w:rPr>
+        <w:t>-רים זיביק-</w:t>
+      </w:r>
+      <w:r>
+        <w:rPr>
+          <w:sz w:val="24"/>
+          <w:szCs w:val="24"/>
+          <w:rtl/>
+        </w:rPr>
+        <w:t xml:space="preserve"> </w:t>
       </w:r>
       <w:r>
         <w:rPr>
@@ -2611,8 +2607,10 @@
         <w:bidi/>
         <w:spacing w:after="240" w:line="480" w:lineRule="auto"/>
         <w:rPr>
-          <w:sz w:val="24"/>
-          <w:szCs w:val="24"/>
+          <w:rFonts w:hint="cs"/>
+          <w:sz w:val="24"/>
+          <w:szCs w:val="24"/>
+          <w:lang w:bidi="he-IL"/>
         </w:rPr>
       </w:pPr>
       <w:r>
@@ -3287,7 +3285,7 @@
         </w:rPr>
         <w:br/>
       </w:r>
-      <w:hyperlink r:id="rId10">
+      <w:hyperlink r:id="rId11">
         <w:r>
           <w:rPr>
             <w:sz w:val="24"/>
@@ -3296,7 +3294,7 @@
           <w:t xml:space="preserve"> </w:t>
         </w:r>
       </w:hyperlink>
-      <w:hyperlink r:id="rId11">
+      <w:hyperlink r:id="rId12">
         <w:r>
           <w:rPr>
             <w:color w:val="1155CC"/>
@@ -5712,7 +5710,7 @@
       </w:r>
     </w:p>
     <w:sectPr>
-      <w:headerReference w:type="default" r:id="rId12"/>
+      <w:headerReference w:type="default" r:id="rId13"/>
       <w:pgSz w:w="12240" w:h="15840"/>
       <w:pgMar w:top="1440" w:right="1440" w:bottom="1440" w:left="1440" w:header="720" w:footer="720" w:gutter="0"/>
       <w:pgNumType w:start="1"/>
@@ -6512,7 +6510,6 @@
   <w:style w:type="character" w:default="1" w:styleId="DefaultParagraphFont">
     <w:name w:val="Default Paragraph Font"/>
     <w:uiPriority w:val="1"/>
-    <w:semiHidden/>
     <w:unhideWhenUsed/>
   </w:style>
   <w:style w:type="table" w:default="1" w:styleId="TableNormal">
@@ -6884,6 +6881,18 @@
       </w:tblCellMar>
     </w:tblPr>
   </w:style>
+  <w:style w:type="character" w:styleId="FollowedHyperlink">
+    <w:name w:val="FollowedHyperlink"/>
+    <w:basedOn w:val="DefaultParagraphFont"/>
+    <w:uiPriority w:val="99"/>
+    <w:semiHidden/>
+    <w:unhideWhenUsed/>
+    <w:rsid w:val="00AD0723"/>
+    <w:rPr>
+      <w:color w:val="800080" w:themeColor="followedHyperlink"/>
+      <w:u w:val="single"/>
+    </w:rPr>
+  </w:style>
 </w:styles>
 </file>
 

</xml_diff>